<commit_message>
Task 8 done v.1.1
</commit_message>
<xml_diff>
--- a/Laporan 08/2211102441237 - Akhmad Qasim.docx
+++ b/Laporan 08/2211102441237 - Akhmad Qasim.docx
@@ -3490,7 +3490,7 @@
           <w:bCs/>
           <w:sz w:val="24"/>
         </w:rPr>
-        <w:tab/>
+        <w:t xml:space="preserve"> operasi untuk menambahkan elemen, mengakses elemen, dan melakukan pengecekan pada index dan value. </w:t>
       </w:r>
     </w:p>
     <w:p>
@@ -3508,6 +3508,14 @@
           <w:sz w:val="24"/>
         </w:rPr>
       </w:pPr>
+      <w:r>
+        <w:rPr>
+          <w:rFonts w:ascii="Times New Roman" w:hAnsi="Times New Roman" w:cs="Times New Roman"/>
+          <w:bCs/>
+          <w:sz w:val="24"/>
+        </w:rPr>
+        <w:t>Tipe data dictionary dapat diiterasi menggunakan for untuk mendapatkan nilai key dari dictionary dan juga value dari dictionary.</w:t>
+      </w:r>
     </w:p>
     <w:p>
       <w:pPr>
@@ -3524,6 +3532,22 @@
           <w:sz w:val="24"/>
         </w:rPr>
       </w:pPr>
+      <w:r>
+        <w:rPr>
+          <w:rFonts w:ascii="Times New Roman" w:hAnsi="Times New Roman" w:cs="Times New Roman"/>
+          <w:bCs/>
+          <w:sz w:val="24"/>
+        </w:rPr>
+        <w:t xml:space="preserve">Tipe data </w:t>
+      </w:r>
+      <w:r>
+        <w:rPr>
+          <w:rFonts w:ascii="Times New Roman" w:hAnsi="Times New Roman" w:cs="Times New Roman"/>
+          <w:bCs/>
+          <w:sz w:val="24"/>
+        </w:rPr>
+        <w:t>dictionary method yang dapat digunakan untuk menghapus semua elemen, menyalin semua elemen, menciptakan dictionary baru dari index dan value yang spesifik, mendapatkan sebuah elemen, dan masih banyak lagi method yang dapat digunakan.</w:t>
+      </w:r>
     </w:p>
     <w:p>
       <w:pPr>
@@ -3576,31 +3600,15 @@
           <w:sz w:val="24"/>
           <w:szCs w:val="24"/>
         </w:rPr>
-        <w:t xml:space="preserve">Tuple memiliki perbedaan dengan list yaitu </w:t>
-      </w:r>
-      <w:r>
-        <w:rPr>
-          <w:rFonts w:ascii="Times New Roman" w:hAnsi="Times New Roman" w:cs="Times New Roman"/>
-          <w:sz w:val="24"/>
-          <w:szCs w:val="24"/>
-        </w:rPr>
-        <w:t xml:space="preserve">dalam hal penulisannya yang menggunakan kurung “()” untuk tuple dan </w:t>
-      </w:r>
-      <w:r>
-        <w:rPr>
-          <w:rFonts w:ascii="Times New Roman" w:hAnsi="Times New Roman" w:cs="Times New Roman"/>
-          <w:sz w:val="24"/>
-          <w:szCs w:val="24"/>
-        </w:rPr>
-        <w:t xml:space="preserve">tuple tidak dapat diubah apabila telah dideklarasikan </w:t>
-      </w:r>
-      <w:r>
-        <w:rPr>
-          <w:rFonts w:ascii="Times New Roman" w:hAnsi="Times New Roman" w:cs="Times New Roman"/>
-          <w:sz w:val="24"/>
-          <w:szCs w:val="24"/>
-        </w:rPr>
-        <w:t>karena bersifat immutable. Tuple juga memiliki index dan value untuk memudahkan dalam memanggil value dengan nomor indexnya.</w:t>
+        <w:t>Tipe data set merupakan tipe</w:t>
+      </w:r>
+      <w:r>
+        <w:rPr>
+          <w:rFonts w:ascii="Times New Roman" w:hAnsi="Times New Roman" w:cs="Times New Roman"/>
+          <w:sz w:val="24"/>
+          <w:szCs w:val="24"/>
+        </w:rPr>
+        <w:t xml:space="preserve"> data yang tidak dapat di indeks dan tidak urut, digunakan dalam beberapa studi kasus seperti himpunan dalam matematika yang tidak memerlukan indeks serta dapat melakukan operasi gabungan, irisan, selisih, dan komplemen. Sedangkan Tipe data dictionary sebuah tipe data yang memiliki key sebagai indeksnya tetapi tidak berurutan, digunakan untuk memetakan sebuah value ke dalam key. Key dan value pada tipe data dictionary sangat fleksibel, karena dapat menggunakan string, number, array, dan lainnya.</w:t>
       </w:r>
     </w:p>
     <w:sectPr>
@@ -7011,7 +7019,8 @@
     <w:altName w:val="游明朝"/>
     <w:charset w:val="80"/>
     <w:family w:val="roman"/>
-    <w:pitch w:val="default"/>
+    <w:pitch w:val="variable"/>
+    <w:sig w:usb0="800002E7" w:usb1="2AC7FCFF" w:usb2="00000012" w:usb3="00000000" w:csb0="0002009F" w:csb1="00000000"/>
   </w:font>
   <w:font w:name="Calibri Light">
     <w:panose1 w:val="020F0302020204030204"/>
@@ -7083,6 +7092,7 @@
     <w:rsid w:val="008C68D5"/>
     <w:rsid w:val="009B14FE"/>
     <w:rsid w:val="009C7D7D"/>
+    <w:rsid w:val="00A467C5"/>
     <w:rsid w:val="00A83E4D"/>
     <w:rsid w:val="00AD6772"/>
     <w:rsid w:val="00CD3B7A"/>
@@ -7105,8 +7115,8 @@
   </m:mathPr>
   <w:themeFontLang w:val="en-US" w:eastAsia="ja-JP"/>
   <w:clrSchemeMapping w:bg1="light1" w:t1="dark1" w:bg2="light2" w:t2="dark2" w:accent1="accent1" w:accent2="accent2" w:accent3="accent3" w:accent4="accent4" w:accent5="accent5" w:accent6="accent6" w:hyperlink="hyperlink" w:followedHyperlink="followedHyperlink"/>
-  <w:decimalSymbol w:val=","/>
-  <w:listSeparator w:val=";"/>
+  <w:decimalSymbol w:val="."/>
+  <w:listSeparator w:val=","/>
   <w15:chartTrackingRefBased/>
 </w:settings>
 </file>

</xml_diff>